<commit_message>
More work on the paper, learning now detects both cases
</commit_message>
<xml_diff>
--- a/paper/SpellCheckedVersion.docx
+++ b/paper/SpellCheckedVersion.docx
@@ -18,7 +18,7 @@
           <w:sz w:val="24"/>
           <w:szCs w:val="24"/>
         </w:rPr>
-        <w:t>The Problem</w:t>
+        <w:t>Introduction</w:t>
       </w:r>
     </w:p>
     <w:p>
@@ -173,6 +173,15 @@
           <w:sz w:val="24"/>
           <w:szCs w:val="24"/>
         </w:rPr>
+        <w:t xml:space="preserve"> </w:t>
+      </w:r>
+      <w:r>
+        <w:rPr>
+          <w:rFonts w:ascii="Times New Roman" w:eastAsia="Times New Roman" w:hAnsi="Times New Roman" w:cs="Times New Roman"/>
+          <w:b/>
+          <w:sz w:val="24"/>
+          <w:szCs w:val="24"/>
+        </w:rPr>
         <w:t>The Dataset</w:t>
       </w:r>
     </w:p>
@@ -424,50 +433,903 @@
           <w:sz w:val="24"/>
           <w:szCs w:val="24"/>
         </w:rPr>
-        <w:t>% of non-fraudulent cases is trivial</w:t>
+        <w:t>% of non-fraudulent cases is trivial.</w:t>
+      </w:r>
+    </w:p>
+    <w:p>
+      <w:pPr>
+        <w:rPr>
+          <w:rFonts w:ascii="Times New Roman" w:eastAsia="Times New Roman" w:hAnsi="Times New Roman" w:cs="Times New Roman"/>
+          <w:sz w:val="24"/>
+          <w:szCs w:val="24"/>
+        </w:rPr>
+      </w:pPr>
+    </w:p>
+    <w:p>
+      <w:pPr>
+        <w:rPr>
+          <w:rFonts w:ascii="Times New Roman" w:eastAsia="Times New Roman" w:hAnsi="Times New Roman" w:cs="Times New Roman"/>
+          <w:b/>
+          <w:sz w:val="24"/>
+          <w:szCs w:val="24"/>
+        </w:rPr>
+      </w:pPr>
+      <w:r>
+        <w:rPr>
+          <w:rFonts w:ascii="Times New Roman" w:eastAsia="Times New Roman" w:hAnsi="Times New Roman" w:cs="Times New Roman"/>
+          <w:b/>
+          <w:sz w:val="24"/>
+          <w:szCs w:val="24"/>
+        </w:rPr>
+        <w:t>Method</w:t>
+      </w:r>
+      <w:r>
+        <w:rPr>
+          <w:rFonts w:ascii="Times New Roman" w:eastAsia="Times New Roman" w:hAnsi="Times New Roman" w:cs="Times New Roman"/>
+          <w:b/>
+          <w:sz w:val="24"/>
+          <w:szCs w:val="24"/>
+        </w:rPr>
+        <w:t>s</w:t>
+      </w:r>
+    </w:p>
+    <w:p>
+      <w:pPr>
+        <w:rPr>
+          <w:rFonts w:ascii="Times New Roman" w:eastAsia="Times New Roman" w:hAnsi="Times New Roman" w:cs="Times New Roman"/>
+          <w:b/>
+          <w:sz w:val="24"/>
+          <w:szCs w:val="24"/>
+        </w:rPr>
+      </w:pPr>
+      <w:r>
+        <w:rPr>
+          <w:rFonts w:ascii="Times New Roman" w:eastAsia="Times New Roman" w:hAnsi="Times New Roman" w:cs="Times New Roman"/>
+          <w:b/>
+          <w:sz w:val="24"/>
+          <w:szCs w:val="24"/>
+        </w:rPr>
+        <w:t xml:space="preserve"> </w:t>
+      </w:r>
+      <w:r>
+        <w:rPr>
+          <w:rFonts w:ascii="Times New Roman" w:eastAsia="Times New Roman" w:hAnsi="Times New Roman" w:cs="Times New Roman"/>
+          <w:b/>
+          <w:sz w:val="24"/>
+          <w:szCs w:val="24"/>
+        </w:rPr>
+        <w:t>Deep Learning Framework</w:t>
+      </w:r>
+    </w:p>
+    <w:p>
+      <w:pPr>
+        <w:pStyle w:val="NormalWeb"/>
+        <w:spacing w:before="0" w:beforeAutospacing="0" w:after="0" w:afterAutospacing="0"/>
+      </w:pPr>
+      <w:r>
+        <w:t>Tensor</w:t>
+      </w:r>
+      <w:r>
+        <w:t>F</w:t>
+      </w:r>
+      <w:r>
+        <w:t xml:space="preserve">low r1.8 </w:t>
+      </w:r>
+      <w:r>
+        <w:t>is</w:t>
+      </w:r>
+      <w:r>
+        <w:t xml:space="preserve"> used to carry the back end of the neural network, providing</w:t>
+      </w:r>
+      <w:r>
+        <w:t xml:space="preserve"> </w:t>
+      </w:r>
+      <w:r>
+        <w:t>definitions for layers, optimization</w:t>
+      </w:r>
+      <w:r>
+        <w:t xml:space="preserve"> functions, </w:t>
+      </w:r>
+      <w:r>
+        <w:t>back propagation</w:t>
+      </w:r>
+      <w:r>
+        <w:t>, and running of the network.</w:t>
+      </w:r>
+      <w:r>
+        <w:t xml:space="preserve"> </w:t>
+      </w:r>
+      <w:r>
+        <w:t xml:space="preserve">The Pandas package </w:t>
+      </w:r>
+      <w:r>
+        <w:t>is</w:t>
+      </w:r>
+      <w:r>
+        <w:t xml:space="preserve"> used heavily for the data pre-processing and </w:t>
+      </w:r>
+      <w:r>
+        <w:t>matrix manipulations.</w:t>
+      </w:r>
+    </w:p>
+    <w:p>
+      <w:pPr>
+        <w:rPr>
+          <w:rFonts w:ascii="Times New Roman" w:eastAsia="Times New Roman" w:hAnsi="Times New Roman" w:cs="Times New Roman"/>
+          <w:sz w:val="24"/>
+          <w:szCs w:val="24"/>
+        </w:rPr>
+      </w:pPr>
+    </w:p>
+    <w:p>
+      <w:pPr>
+        <w:rPr>
+          <w:rFonts w:ascii="Times New Roman" w:eastAsia="Times New Roman" w:hAnsi="Times New Roman" w:cs="Times New Roman"/>
+          <w:b/>
+          <w:sz w:val="24"/>
+          <w:szCs w:val="24"/>
+        </w:rPr>
+      </w:pPr>
+      <w:r>
+        <w:rPr>
+          <w:rFonts w:ascii="Times New Roman" w:eastAsia="Times New Roman" w:hAnsi="Times New Roman" w:cs="Times New Roman"/>
+          <w:b/>
+          <w:sz w:val="24"/>
+          <w:szCs w:val="24"/>
+        </w:rPr>
+        <w:t xml:space="preserve"> Data Pre-Processing</w:t>
+      </w:r>
+    </w:p>
+    <w:p>
+      <w:pPr>
+        <w:spacing w:after="0" w:line="240" w:lineRule="auto"/>
+        <w:rPr>
+          <w:rFonts w:ascii="Times New Roman" w:eastAsia="Times New Roman" w:hAnsi="Times New Roman" w:cs="Times New Roman"/>
+          <w:sz w:val="24"/>
+          <w:szCs w:val="24"/>
+        </w:rPr>
+      </w:pPr>
+      <w:r>
+        <w:rPr>
+          <w:rFonts w:ascii="Times New Roman" w:eastAsia="Times New Roman" w:hAnsi="Times New Roman" w:cs="Times New Roman"/>
+          <w:sz w:val="24"/>
+          <w:szCs w:val="24"/>
+        </w:rPr>
+        <w:t xml:space="preserve">The dataset is provided in a .csv format, so the first pre-processing step is to read the data points </w:t>
+      </w:r>
+    </w:p>
+    <w:p>
+      <w:pPr>
+        <w:spacing w:after="0" w:line="240" w:lineRule="auto"/>
+        <w:rPr>
+          <w:rFonts w:ascii="Times New Roman" w:eastAsia="Times New Roman" w:hAnsi="Times New Roman" w:cs="Times New Roman"/>
+          <w:sz w:val="24"/>
+          <w:szCs w:val="24"/>
+        </w:rPr>
+      </w:pPr>
+      <w:r>
+        <w:rPr>
+          <w:rFonts w:ascii="Times New Roman" w:eastAsia="Times New Roman" w:hAnsi="Times New Roman" w:cs="Times New Roman"/>
+          <w:sz w:val="24"/>
+          <w:szCs w:val="24"/>
+        </w:rPr>
+        <w:t>into the Pandas package. Once the data is read in, the “Class” property is changed into two properties,</w:t>
+      </w:r>
+      <w:r>
+        <w:rPr>
+          <w:rFonts w:ascii="Times New Roman" w:eastAsia="Times New Roman" w:hAnsi="Times New Roman" w:cs="Times New Roman"/>
+          <w:sz w:val="24"/>
+          <w:szCs w:val="24"/>
+        </w:rPr>
+        <w:t xml:space="preserve"> </w:t>
+      </w:r>
+      <w:r>
+        <w:rPr>
+          <w:rFonts w:ascii="Times New Roman" w:eastAsia="Times New Roman" w:hAnsi="Times New Roman" w:cs="Times New Roman"/>
+          <w:sz w:val="24"/>
+          <w:szCs w:val="24"/>
+        </w:rPr>
+        <w:t>named “Fraud” and “</w:t>
+      </w:r>
+      <w:proofErr w:type="spellStart"/>
+      <w:r>
+        <w:rPr>
+          <w:rFonts w:ascii="Times New Roman" w:eastAsia="Times New Roman" w:hAnsi="Times New Roman" w:cs="Times New Roman"/>
+          <w:sz w:val="24"/>
+          <w:szCs w:val="24"/>
+        </w:rPr>
+        <w:t>NonFraud</w:t>
+      </w:r>
+      <w:proofErr w:type="spellEnd"/>
+      <w:r>
+        <w:rPr>
+          <w:rFonts w:ascii="Times New Roman" w:eastAsia="Times New Roman" w:hAnsi="Times New Roman" w:cs="Times New Roman"/>
+          <w:sz w:val="24"/>
+          <w:szCs w:val="24"/>
+        </w:rPr>
+        <w:t>” for easier determination of the output of the network. The fraudulent and non-fraudulent cases are then split into two lists for division of training and testing data. 75\% of each case is used as training data, while the remaining 25\% is used for testing data. Both the training and test data are further divided into various separate lists for result processing later in the network.</w:t>
+      </w:r>
+    </w:p>
+    <w:p>
+      <w:pPr>
+        <w:spacing w:after="0" w:line="240" w:lineRule="auto"/>
+        <w:rPr>
+          <w:rFonts w:ascii="Times New Roman" w:eastAsia="Times New Roman" w:hAnsi="Times New Roman" w:cs="Times New Roman"/>
+          <w:sz w:val="24"/>
+          <w:szCs w:val="24"/>
+        </w:rPr>
+      </w:pPr>
+    </w:p>
+    <w:p>
+      <w:pPr>
+        <w:spacing w:after="0" w:line="240" w:lineRule="auto"/>
+        <w:rPr>
+          <w:rFonts w:ascii="Times New Roman" w:eastAsia="Times New Roman" w:hAnsi="Times New Roman" w:cs="Times New Roman"/>
+          <w:sz w:val="24"/>
+          <w:szCs w:val="24"/>
+        </w:rPr>
+      </w:pPr>
+      <w:r>
+        <w:rPr>
+          <w:rFonts w:ascii="Times New Roman" w:eastAsia="Times New Roman" w:hAnsi="Times New Roman" w:cs="Times New Roman"/>
+          <w:sz w:val="24"/>
+          <w:szCs w:val="24"/>
+        </w:rPr>
+        <w:lastRenderedPageBreak/>
+        <w:t>To overcome the skewed nature of the dataset, augmentation of the fraudulent cases is required. Augmentation was accomplished by sampling the fraudulent cases in both the training and</w:t>
+      </w:r>
+      <w:r>
+        <w:rPr>
+          <w:rFonts w:ascii="Times New Roman" w:eastAsia="Times New Roman" w:hAnsi="Times New Roman" w:cs="Times New Roman"/>
+          <w:sz w:val="24"/>
+          <w:szCs w:val="24"/>
+        </w:rPr>
+        <w:t xml:space="preserve"> </w:t>
+      </w:r>
+      <w:r>
+        <w:rPr>
+          <w:rFonts w:ascii="Times New Roman" w:eastAsia="Times New Roman" w:hAnsi="Times New Roman" w:cs="Times New Roman"/>
+          <w:sz w:val="24"/>
+          <w:szCs w:val="24"/>
+        </w:rPr>
+        <w:t>testing sets 600 times, to obtain a ratio between the cases of around 50:50.</w:t>
+      </w:r>
+    </w:p>
+    <w:p>
+      <w:pPr>
+        <w:rPr>
+          <w:rFonts w:ascii="Times New Roman" w:eastAsia="Times New Roman" w:hAnsi="Times New Roman" w:cs="Times New Roman"/>
+          <w:b/>
+          <w:sz w:val="24"/>
+          <w:szCs w:val="24"/>
+        </w:rPr>
+      </w:pPr>
+    </w:p>
+    <w:p>
+      <w:pPr>
+        <w:rPr>
+          <w:rFonts w:ascii="Times New Roman" w:eastAsia="Times New Roman" w:hAnsi="Times New Roman" w:cs="Times New Roman"/>
+          <w:b/>
+          <w:sz w:val="24"/>
+          <w:szCs w:val="24"/>
+        </w:rPr>
+      </w:pPr>
+      <w:r>
+        <w:rPr>
+          <w:rFonts w:ascii="Times New Roman" w:eastAsia="Times New Roman" w:hAnsi="Times New Roman" w:cs="Times New Roman"/>
+          <w:b/>
+          <w:sz w:val="24"/>
+          <w:szCs w:val="24"/>
+        </w:rPr>
+        <w:t xml:space="preserve"> </w:t>
+      </w:r>
+      <w:r>
+        <w:rPr>
+          <w:rFonts w:ascii="Times New Roman" w:eastAsia="Times New Roman" w:hAnsi="Times New Roman" w:cs="Times New Roman"/>
+          <w:b/>
+          <w:sz w:val="24"/>
+          <w:szCs w:val="24"/>
+        </w:rPr>
+        <w:t>Neural Network Architecture</w:t>
+      </w:r>
+    </w:p>
+    <w:p>
+      <w:pPr>
+        <w:rPr>
+          <w:rFonts w:ascii="Times New Roman" w:eastAsia="Times New Roman" w:hAnsi="Times New Roman" w:cs="Times New Roman"/>
+          <w:b/>
+          <w:sz w:val="24"/>
+          <w:szCs w:val="24"/>
+        </w:rPr>
+      </w:pPr>
+      <w:r>
+        <w:rPr>
+          <w:rFonts w:ascii="Times New Roman" w:eastAsia="Times New Roman" w:hAnsi="Times New Roman" w:cs="Times New Roman"/>
+          <w:b/>
+          <w:sz w:val="24"/>
+          <w:szCs w:val="24"/>
+        </w:rPr>
+        <w:t xml:space="preserve"> </w:t>
+      </w:r>
+      <w:r>
+        <w:rPr>
+          <w:rFonts w:ascii="Times New Roman" w:eastAsia="Times New Roman" w:hAnsi="Times New Roman" w:cs="Times New Roman"/>
+          <w:b/>
+          <w:sz w:val="24"/>
+          <w:szCs w:val="24"/>
+        </w:rPr>
+        <w:t xml:space="preserve"> </w:t>
+      </w:r>
+      <w:r>
+        <w:rPr>
+          <w:rFonts w:ascii="Times New Roman" w:eastAsia="Times New Roman" w:hAnsi="Times New Roman" w:cs="Times New Roman"/>
+          <w:b/>
+          <w:sz w:val="24"/>
+          <w:szCs w:val="24"/>
+        </w:rPr>
+        <w:t>Layer Definitions</w:t>
+      </w:r>
+    </w:p>
+    <w:p>
+      <w:pPr>
+        <w:rPr>
+          <w:rFonts w:ascii="Times New Roman" w:eastAsia="Times New Roman" w:hAnsi="Times New Roman" w:cs="Times New Roman"/>
+          <w:sz w:val="24"/>
+          <w:szCs w:val="24"/>
+        </w:rPr>
+      </w:pPr>
+      <w:r>
+        <w:rPr>
+          <w:rFonts w:ascii="Times New Roman" w:eastAsia="Times New Roman" w:hAnsi="Times New Roman" w:cs="Times New Roman"/>
+          <w:sz w:val="24"/>
+          <w:szCs w:val="24"/>
+        </w:rPr>
+        <w:t>The neural network is defined by</w:t>
+      </w:r>
+      <w:r>
+        <w:rPr>
+          <w:rFonts w:ascii="Times New Roman" w:eastAsia="Times New Roman" w:hAnsi="Times New Roman" w:cs="Times New Roman"/>
+          <w:sz w:val="24"/>
+          <w:szCs w:val="24"/>
+        </w:rPr>
+        <w:t xml:space="preserve"> an input layer, three hidden layers, and an output layer, as can be seen in Figure {network-figure}.</w:t>
+      </w:r>
+      <w:r>
+        <w:rPr>
+          <w:rFonts w:ascii="Times New Roman" w:eastAsia="Times New Roman" w:hAnsi="Times New Roman" w:cs="Times New Roman"/>
+          <w:sz w:val="24"/>
+          <w:szCs w:val="24"/>
+        </w:rPr>
+        <w:t xml:space="preserve"> Each layer also includes a bias</w:t>
+      </w:r>
+      <w:r>
+        <w:rPr>
+          <w:rFonts w:ascii="Times New Roman" w:eastAsia="Times New Roman" w:hAnsi="Times New Roman" w:cs="Times New Roman"/>
+          <w:sz w:val="24"/>
+          <w:szCs w:val="24"/>
+        </w:rPr>
+        <w:t xml:space="preserve"> input.</w:t>
+      </w:r>
+      <w:r>
+        <w:rPr>
+          <w:rFonts w:ascii="Times New Roman" w:eastAsia="Times New Roman" w:hAnsi="Times New Roman" w:cs="Times New Roman"/>
+          <w:sz w:val="24"/>
+          <w:szCs w:val="24"/>
+        </w:rPr>
+        <w:t xml:space="preserve"> </w:t>
+      </w:r>
+      <w:r>
+        <w:rPr>
+          <w:rFonts w:ascii="Times New Roman" w:eastAsia="Times New Roman" w:hAnsi="Times New Roman" w:cs="Times New Roman"/>
+          <w:sz w:val="24"/>
+          <w:szCs w:val="24"/>
+        </w:rPr>
+        <w:t>The input layer is the width of each data point (30), with each layer doubling the width of the previous layer</w:t>
+      </w:r>
+      <w:r>
+        <w:rPr>
+          <w:rFonts w:ascii="Times New Roman" w:eastAsia="Times New Roman" w:hAnsi="Times New Roman" w:cs="Times New Roman"/>
+          <w:sz w:val="24"/>
+          <w:szCs w:val="24"/>
+        </w:rPr>
+        <w:t xml:space="preserve"> until the output layer, which is of width 2.</w:t>
+      </w:r>
+      <w:r>
+        <w:rPr>
+          <w:rFonts w:ascii="Times New Roman" w:eastAsia="Times New Roman" w:hAnsi="Times New Roman" w:cs="Times New Roman"/>
+          <w:sz w:val="24"/>
+          <w:szCs w:val="24"/>
+        </w:rPr>
+        <w:t xml:space="preserve"> </w:t>
+      </w:r>
+      <w:r>
+        <w:rPr>
+          <w:rFonts w:ascii="Times New Roman" w:eastAsia="Times New Roman" w:hAnsi="Times New Roman" w:cs="Times New Roman"/>
+          <w:sz w:val="24"/>
+          <w:szCs w:val="24"/>
+        </w:rPr>
+        <w:t>A fully connected network approach is also us</w:t>
+      </w:r>
+      <w:r>
+        <w:rPr>
+          <w:rFonts w:ascii="Times New Roman" w:eastAsia="Times New Roman" w:hAnsi="Times New Roman" w:cs="Times New Roman"/>
+          <w:sz w:val="24"/>
+          <w:szCs w:val="24"/>
+        </w:rPr>
+        <w:t>ed</w:t>
+      </w:r>
+      <w:r>
+        <w:rPr>
+          <w:rFonts w:ascii="Times New Roman" w:eastAsia="Times New Roman" w:hAnsi="Times New Roman" w:cs="Times New Roman"/>
+          <w:sz w:val="24"/>
+          <w:szCs w:val="24"/>
+        </w:rPr>
+        <w:t>.</w:t>
+      </w:r>
+    </w:p>
+    <w:p>
+      <w:pPr>
+        <w:rPr>
+          <w:rFonts w:ascii="Times New Roman" w:eastAsia="Times New Roman" w:hAnsi="Times New Roman" w:cs="Times New Roman"/>
+          <w:b/>
+          <w:sz w:val="24"/>
+          <w:szCs w:val="24"/>
+        </w:rPr>
+      </w:pPr>
+      <w:r>
+        <w:rPr>
+          <w:rFonts w:ascii="Times New Roman" w:eastAsia="Times New Roman" w:hAnsi="Times New Roman" w:cs="Times New Roman"/>
+          <w:b/>
+          <w:sz w:val="24"/>
+          <w:szCs w:val="24"/>
+        </w:rPr>
+        <w:t xml:space="preserve"> </w:t>
+      </w:r>
+      <w:r>
+        <w:rPr>
+          <w:rFonts w:ascii="Times New Roman" w:eastAsia="Times New Roman" w:hAnsi="Times New Roman" w:cs="Times New Roman"/>
+          <w:b/>
+          <w:sz w:val="24"/>
+          <w:szCs w:val="24"/>
+        </w:rPr>
+        <w:t xml:space="preserve"> </w:t>
+      </w:r>
+      <w:r>
+        <w:rPr>
+          <w:rFonts w:ascii="Times New Roman" w:eastAsia="Times New Roman" w:hAnsi="Times New Roman" w:cs="Times New Roman"/>
+          <w:b/>
+          <w:sz w:val="24"/>
+          <w:szCs w:val="24"/>
+        </w:rPr>
+        <w:t>Weight</w:t>
+      </w:r>
+      <w:r>
+        <w:rPr>
+          <w:rFonts w:ascii="Times New Roman" w:eastAsia="Times New Roman" w:hAnsi="Times New Roman" w:cs="Times New Roman"/>
+          <w:b/>
+          <w:sz w:val="24"/>
+          <w:szCs w:val="24"/>
+        </w:rPr>
+        <w:t xml:space="preserve"> </w:t>
+      </w:r>
+      <w:r>
+        <w:rPr>
+          <w:rFonts w:ascii="Times New Roman" w:eastAsia="Times New Roman" w:hAnsi="Times New Roman" w:cs="Times New Roman"/>
+          <w:b/>
+          <w:sz w:val="24"/>
+          <w:szCs w:val="24"/>
+        </w:rPr>
+        <w:t xml:space="preserve">and Bias </w:t>
+      </w:r>
+      <w:r>
+        <w:rPr>
+          <w:rFonts w:ascii="Times New Roman" w:eastAsia="Times New Roman" w:hAnsi="Times New Roman" w:cs="Times New Roman"/>
+          <w:b/>
+          <w:sz w:val="24"/>
+          <w:szCs w:val="24"/>
+        </w:rPr>
+        <w:t>Initializations</w:t>
+      </w:r>
+    </w:p>
+    <w:p>
+      <w:pPr>
+        <w:rPr>
+          <w:rFonts w:ascii="Times New Roman" w:eastAsia="Times New Roman" w:hAnsi="Times New Roman" w:cs="Times New Roman"/>
+          <w:sz w:val="24"/>
+          <w:szCs w:val="24"/>
+        </w:rPr>
+      </w:pPr>
+      <w:r>
+        <w:rPr>
+          <w:rFonts w:ascii="Times New Roman" w:eastAsia="Times New Roman" w:hAnsi="Times New Roman" w:cs="Times New Roman"/>
+          <w:sz w:val="24"/>
+          <w:szCs w:val="24"/>
+        </w:rPr>
+        <w:t xml:space="preserve"> </w:t>
+      </w:r>
+      <w:r>
+        <w:rPr>
+          <w:rFonts w:ascii="Times New Roman" w:eastAsia="Times New Roman" w:hAnsi="Times New Roman" w:cs="Times New Roman"/>
+          <w:sz w:val="24"/>
+          <w:szCs w:val="24"/>
+        </w:rPr>
+        <w:t xml:space="preserve">Each layer’s weights are initialized using a </w:t>
+      </w:r>
+      <w:r>
+        <w:rPr>
+          <w:rFonts w:ascii="Times New Roman" w:eastAsia="Times New Roman" w:hAnsi="Times New Roman" w:cs="Times New Roman"/>
+          <w:sz w:val="24"/>
+          <w:szCs w:val="24"/>
+        </w:rPr>
+        <w:t>random generated</w:t>
+      </w:r>
+      <w:r>
+        <w:rPr>
+          <w:rFonts w:ascii="Times New Roman" w:eastAsia="Times New Roman" w:hAnsi="Times New Roman" w:cs="Times New Roman"/>
+          <w:sz w:val="24"/>
+          <w:szCs w:val="24"/>
+        </w:rPr>
+        <w:t xml:space="preserve"> number from a normal distribution </w:t>
+      </w:r>
+      <w:r>
+        <w:rPr>
+          <w:rFonts w:ascii="Times New Roman" w:eastAsia="Times New Roman" w:hAnsi="Times New Roman" w:cs="Times New Roman"/>
+          <w:sz w:val="24"/>
+          <w:szCs w:val="24"/>
+        </w:rPr>
+        <w:t>with a standard deviation of 0.1</w:t>
+      </w:r>
+      <w:r>
+        <w:rPr>
+          <w:rFonts w:ascii="Times New Roman" w:eastAsia="Times New Roman" w:hAnsi="Times New Roman" w:cs="Times New Roman"/>
+          <w:sz w:val="24"/>
+          <w:szCs w:val="24"/>
+        </w:rPr>
+        <w:t xml:space="preserve"> and </w:t>
+      </w:r>
+      <w:r>
+        <w:rPr>
+          <w:rFonts w:ascii="Times New Roman" w:eastAsia="Times New Roman" w:hAnsi="Times New Roman" w:cs="Times New Roman"/>
+          <w:sz w:val="24"/>
+          <w:szCs w:val="24"/>
+        </w:rPr>
+        <w:t>centered around zero.</w:t>
+      </w:r>
+      <w:r>
+        <w:rPr>
+          <w:rFonts w:ascii="Times New Roman" w:eastAsia="Times New Roman" w:hAnsi="Times New Roman" w:cs="Times New Roman"/>
+          <w:sz w:val="24"/>
+          <w:szCs w:val="24"/>
+        </w:rPr>
+        <w:t xml:space="preserve"> The bias weights are initialized in a similar fashion.</w:t>
+      </w:r>
+    </w:p>
+    <w:p>
+      <w:pPr>
+        <w:rPr>
+          <w:rFonts w:ascii="Times New Roman" w:eastAsia="Times New Roman" w:hAnsi="Times New Roman" w:cs="Times New Roman"/>
+          <w:b/>
+          <w:sz w:val="24"/>
+          <w:szCs w:val="24"/>
+        </w:rPr>
+      </w:pPr>
+      <w:r>
+        <w:rPr>
+          <w:rFonts w:ascii="Times New Roman" w:eastAsia="Times New Roman" w:hAnsi="Times New Roman" w:cs="Times New Roman"/>
+          <w:b/>
+          <w:sz w:val="24"/>
+          <w:szCs w:val="24"/>
+        </w:rPr>
+        <w:t xml:space="preserve"> </w:t>
+      </w:r>
+      <w:r>
+        <w:rPr>
+          <w:rFonts w:ascii="Times New Roman" w:eastAsia="Times New Roman" w:hAnsi="Times New Roman" w:cs="Times New Roman"/>
+          <w:b/>
+          <w:sz w:val="24"/>
+          <w:szCs w:val="24"/>
+        </w:rPr>
+        <w:t xml:space="preserve"> </w:t>
+      </w:r>
+      <w:r>
+        <w:rPr>
+          <w:rFonts w:ascii="Times New Roman" w:eastAsia="Times New Roman" w:hAnsi="Times New Roman" w:cs="Times New Roman"/>
+          <w:b/>
+          <w:sz w:val="24"/>
+          <w:szCs w:val="24"/>
+        </w:rPr>
+        <w:t>Activation Functions</w:t>
+      </w:r>
+    </w:p>
+    <w:p>
+      <w:pPr>
+        <w:rPr>
+          <w:rFonts w:ascii="Times New Roman" w:eastAsia="Times New Roman" w:hAnsi="Times New Roman" w:cs="Times New Roman"/>
+          <w:sz w:val="24"/>
+          <w:szCs w:val="24"/>
+        </w:rPr>
+      </w:pPr>
+      <w:r>
+        <w:rPr>
+          <w:rFonts w:ascii="Times New Roman" w:eastAsia="Times New Roman" w:hAnsi="Times New Roman" w:cs="Times New Roman"/>
+          <w:sz w:val="24"/>
+          <w:szCs w:val="24"/>
+        </w:rPr>
+        <w:t>Activation functions</w:t>
+      </w:r>
+      <w:r>
+        <w:rPr>
+          <w:rFonts w:ascii="Times New Roman" w:eastAsia="Times New Roman" w:hAnsi="Times New Roman" w:cs="Times New Roman"/>
+          <w:sz w:val="24"/>
+          <w:szCs w:val="24"/>
+        </w:rPr>
+        <w:t xml:space="preserve"> used between layers are rectified linear unit</w:t>
+      </w:r>
+      <w:r>
+        <w:rPr>
+          <w:rFonts w:ascii="Times New Roman" w:eastAsia="Times New Roman" w:hAnsi="Times New Roman" w:cs="Times New Roman"/>
+          <w:sz w:val="24"/>
+          <w:szCs w:val="24"/>
+        </w:rPr>
+        <w:t>s (R</w:t>
+      </w:r>
+      <w:r>
+        <w:rPr>
+          <w:rFonts w:ascii="Times New Roman" w:eastAsia="Times New Roman" w:hAnsi="Times New Roman" w:cs="Times New Roman"/>
+          <w:sz w:val="24"/>
+          <w:szCs w:val="24"/>
+        </w:rPr>
+        <w:t>E</w:t>
+      </w:r>
+      <w:r>
+        <w:rPr>
+          <w:rFonts w:ascii="Times New Roman" w:eastAsia="Times New Roman" w:hAnsi="Times New Roman" w:cs="Times New Roman"/>
+          <w:sz w:val="24"/>
+          <w:szCs w:val="24"/>
+        </w:rPr>
+        <w:t>LU)</w:t>
+      </w:r>
+      <w:r>
+        <w:rPr>
+          <w:rFonts w:ascii="Times New Roman" w:eastAsia="Times New Roman" w:hAnsi="Times New Roman" w:cs="Times New Roman"/>
+          <w:sz w:val="24"/>
+          <w:szCs w:val="24"/>
+        </w:rPr>
+        <w:t xml:space="preserve">, as well as a linear activation </w:t>
+      </w:r>
+      <w:r>
+        <w:rPr>
+          <w:rFonts w:ascii="Times New Roman" w:eastAsia="Times New Roman" w:hAnsi="Times New Roman" w:cs="Times New Roman"/>
+          <w:sz w:val="24"/>
+          <w:szCs w:val="24"/>
+        </w:rPr>
+        <w:t xml:space="preserve">function </w:t>
+      </w:r>
+      <w:r>
+        <w:rPr>
+          <w:rFonts w:ascii="Times New Roman" w:eastAsia="Times New Roman" w:hAnsi="Times New Roman" w:cs="Times New Roman"/>
+          <w:sz w:val="24"/>
+          <w:szCs w:val="24"/>
+        </w:rPr>
+        <w:t>leading to the output layer.</w:t>
+      </w:r>
+    </w:p>
+    <w:p>
+      <w:pPr>
+        <w:rPr>
+          <w:rFonts w:ascii="Times New Roman" w:eastAsia="Times New Roman" w:hAnsi="Times New Roman" w:cs="Times New Roman"/>
+          <w:b/>
+          <w:sz w:val="24"/>
+          <w:szCs w:val="24"/>
+        </w:rPr>
+      </w:pPr>
+      <w:r>
+        <w:rPr>
+          <w:rFonts w:ascii="Times New Roman" w:eastAsia="Times New Roman" w:hAnsi="Times New Roman" w:cs="Times New Roman"/>
+          <w:b/>
+          <w:sz w:val="24"/>
+          <w:szCs w:val="24"/>
+        </w:rPr>
+        <w:t xml:space="preserve"> </w:t>
+      </w:r>
+      <w:r>
+        <w:rPr>
+          <w:rFonts w:ascii="Times New Roman" w:eastAsia="Times New Roman" w:hAnsi="Times New Roman" w:cs="Times New Roman"/>
+          <w:b/>
+          <w:sz w:val="24"/>
+          <w:szCs w:val="24"/>
+        </w:rPr>
+        <w:t xml:space="preserve"> </w:t>
+      </w:r>
+      <w:r>
+        <w:rPr>
+          <w:rFonts w:ascii="Times New Roman" w:eastAsia="Times New Roman" w:hAnsi="Times New Roman" w:cs="Times New Roman"/>
+          <w:b/>
+          <w:sz w:val="24"/>
+          <w:szCs w:val="24"/>
+        </w:rPr>
+        <w:t>Output Interpretation</w:t>
+      </w:r>
+    </w:p>
+    <w:p>
+      <w:pPr>
+        <w:rPr>
+          <w:rFonts w:ascii="Times New Roman" w:eastAsia="Times New Roman" w:hAnsi="Times New Roman" w:cs="Times New Roman"/>
+          <w:sz w:val="24"/>
+          <w:szCs w:val="24"/>
+        </w:rPr>
+      </w:pPr>
+      <w:r>
+        <w:rPr>
+          <w:rFonts w:ascii="Times New Roman" w:eastAsia="Times New Roman" w:hAnsi="Times New Roman" w:cs="Times New Roman"/>
+          <w:sz w:val="24"/>
+          <w:szCs w:val="24"/>
+        </w:rPr>
+        <w:t>The cost function used for interpretation of the network output is mean squared error (MSE)</w:t>
+      </w:r>
+      <w:r>
+        <w:rPr>
+          <w:rFonts w:ascii="Times New Roman" w:eastAsia="Times New Roman" w:hAnsi="Times New Roman" w:cs="Times New Roman"/>
+          <w:sz w:val="24"/>
+          <w:szCs w:val="24"/>
+        </w:rPr>
+        <w:t xml:space="preserve">. </w:t>
+      </w:r>
+      <w:r>
+        <w:rPr>
+          <w:rFonts w:ascii="Times New Roman" w:eastAsia="Times New Roman" w:hAnsi="Times New Roman" w:cs="Times New Roman"/>
+          <w:sz w:val="24"/>
+          <w:szCs w:val="24"/>
+        </w:rPr>
+        <w:t xml:space="preserve">The accuracy of the output is determined </w:t>
+      </w:r>
+      <w:r>
+        <w:rPr>
+          <w:rFonts w:ascii="Times New Roman" w:eastAsia="Times New Roman" w:hAnsi="Times New Roman" w:cs="Times New Roman"/>
+          <w:sz w:val="24"/>
+          <w:szCs w:val="24"/>
+        </w:rPr>
+        <w:t xml:space="preserve">by selecting </w:t>
+      </w:r>
+      <w:r>
+        <w:rPr>
+          <w:rFonts w:ascii="Times New Roman" w:eastAsia="Times New Roman" w:hAnsi="Times New Roman" w:cs="Times New Roman"/>
+          <w:sz w:val="24"/>
+          <w:szCs w:val="24"/>
+        </w:rPr>
+        <w:t xml:space="preserve">the </w:t>
+      </w:r>
+      <w:r>
+        <w:rPr>
+          <w:rFonts w:ascii="Times New Roman" w:eastAsia="Times New Roman" w:hAnsi="Times New Roman" w:cs="Times New Roman"/>
+          <w:sz w:val="24"/>
+          <w:szCs w:val="24"/>
+        </w:rPr>
+        <w:t xml:space="preserve">index of the </w:t>
+      </w:r>
+      <w:r>
+        <w:rPr>
+          <w:rFonts w:ascii="Times New Roman" w:eastAsia="Times New Roman" w:hAnsi="Times New Roman" w:cs="Times New Roman"/>
+          <w:sz w:val="24"/>
+          <w:szCs w:val="24"/>
+        </w:rPr>
+        <w:t xml:space="preserve">output node with higher activation and comparing it to </w:t>
+      </w:r>
+      <w:r>
+        <w:rPr>
+          <w:rFonts w:ascii="Times New Roman" w:eastAsia="Times New Roman" w:hAnsi="Times New Roman" w:cs="Times New Roman"/>
+          <w:sz w:val="24"/>
+          <w:szCs w:val="24"/>
+        </w:rPr>
+        <w:t xml:space="preserve">index of </w:t>
+      </w:r>
+      <w:r>
+        <w:rPr>
+          <w:rFonts w:ascii="Times New Roman" w:eastAsia="Times New Roman" w:hAnsi="Times New Roman" w:cs="Times New Roman"/>
+          <w:sz w:val="24"/>
+          <w:szCs w:val="24"/>
+        </w:rPr>
+        <w:t>the output node of the expected result.</w:t>
+      </w:r>
+    </w:p>
+    <w:p>
+      <w:pPr>
+        <w:rPr>
+          <w:rFonts w:ascii="Times New Roman" w:eastAsia="Times New Roman" w:hAnsi="Times New Roman" w:cs="Times New Roman"/>
+          <w:sz w:val="24"/>
+          <w:szCs w:val="24"/>
+        </w:rPr>
+      </w:pPr>
+    </w:p>
+    <w:p>
+      <w:pPr>
+        <w:rPr>
+          <w:rFonts w:ascii="Times New Roman" w:eastAsia="Times New Roman" w:hAnsi="Times New Roman" w:cs="Times New Roman"/>
+          <w:b/>
+          <w:sz w:val="24"/>
+          <w:szCs w:val="24"/>
+        </w:rPr>
+      </w:pPr>
+      <w:r>
+        <w:rPr>
+          <w:rFonts w:ascii="Times New Roman" w:eastAsia="Times New Roman" w:hAnsi="Times New Roman" w:cs="Times New Roman"/>
+          <w:b/>
+          <w:sz w:val="24"/>
+          <w:szCs w:val="24"/>
+        </w:rPr>
+        <w:t>Experiments</w:t>
       </w:r>
       <w:bookmarkStart w:id="0" w:name="_GoBack"/>
       <w:bookmarkEnd w:id="0"/>
-      <w:r>
-        <w:rPr>
-          <w:rFonts w:ascii="Times New Roman" w:eastAsia="Times New Roman" w:hAnsi="Times New Roman" w:cs="Times New Roman"/>
-          <w:sz w:val="24"/>
-          <w:szCs w:val="24"/>
-        </w:rPr>
-        <w:t>.</w:t>
-      </w:r>
-    </w:p>
-    <w:p>
-      <w:pPr>
-        <w:rPr>
-          <w:rFonts w:ascii="Times New Roman" w:eastAsia="Times New Roman" w:hAnsi="Times New Roman" w:cs="Times New Roman"/>
-          <w:sz w:val="24"/>
-          <w:szCs w:val="24"/>
-        </w:rPr>
-      </w:pPr>
-    </w:p>
-    <w:p>
-      <w:pPr>
-        <w:rPr>
-          <w:rFonts w:ascii="Times New Roman" w:eastAsia="Times New Roman" w:hAnsi="Times New Roman" w:cs="Times New Roman"/>
-          <w:sz w:val="24"/>
-          <w:szCs w:val="24"/>
-        </w:rPr>
-      </w:pPr>
-    </w:p>
-    <w:p>
-      <w:pPr>
-        <w:rPr>
-          <w:rFonts w:ascii="Times New Roman" w:eastAsia="Times New Roman" w:hAnsi="Times New Roman" w:cs="Times New Roman"/>
-          <w:sz w:val="24"/>
-          <w:szCs w:val="24"/>
-        </w:rPr>
-      </w:pPr>
-    </w:p>
-    <w:p>
-      <w:pPr>
-        <w:rPr>
-          <w:rFonts w:ascii="Times New Roman" w:eastAsia="Times New Roman" w:hAnsi="Times New Roman" w:cs="Times New Roman"/>
+    </w:p>
+    <w:p>
+      <w:pPr>
+        <w:rPr>
+          <w:rFonts w:ascii="Times New Roman" w:eastAsia="Times New Roman" w:hAnsi="Times New Roman" w:cs="Times New Roman"/>
+          <w:sz w:val="24"/>
+          <w:szCs w:val="24"/>
+        </w:rPr>
+      </w:pPr>
+    </w:p>
+    <w:p>
+      <w:pPr>
+        <w:rPr>
+          <w:rFonts w:ascii="Times New Roman" w:eastAsia="Times New Roman" w:hAnsi="Times New Roman" w:cs="Times New Roman"/>
+          <w:sz w:val="24"/>
+          <w:szCs w:val="24"/>
+        </w:rPr>
+      </w:pPr>
+    </w:p>
+    <w:p>
+      <w:pPr>
+        <w:rPr>
+          <w:rFonts w:ascii="Times New Roman" w:eastAsia="Times New Roman" w:hAnsi="Times New Roman" w:cs="Times New Roman"/>
+          <w:sz w:val="24"/>
+          <w:szCs w:val="24"/>
+        </w:rPr>
+      </w:pPr>
+    </w:p>
+    <w:p>
+      <w:pPr>
+        <w:rPr>
+          <w:rFonts w:ascii="Times New Roman" w:eastAsia="Times New Roman" w:hAnsi="Times New Roman" w:cs="Times New Roman"/>
+          <w:sz w:val="24"/>
+          <w:szCs w:val="24"/>
+        </w:rPr>
+      </w:pPr>
+    </w:p>
+    <w:p>
+      <w:pPr>
+        <w:rPr>
+          <w:rFonts w:ascii="Times New Roman" w:eastAsia="Times New Roman" w:hAnsi="Times New Roman" w:cs="Times New Roman"/>
+          <w:sz w:val="24"/>
+          <w:szCs w:val="24"/>
+        </w:rPr>
+      </w:pPr>
+    </w:p>
+    <w:p>
+      <w:pPr>
+        <w:rPr>
+          <w:rFonts w:ascii="Times New Roman" w:eastAsia="Times New Roman" w:hAnsi="Times New Roman" w:cs="Times New Roman"/>
+          <w:sz w:val="24"/>
+          <w:szCs w:val="24"/>
+        </w:rPr>
+      </w:pPr>
+    </w:p>
+    <w:p>
+      <w:pPr>
+        <w:rPr>
+          <w:rFonts w:ascii="Times New Roman" w:eastAsia="Times New Roman" w:hAnsi="Times New Roman" w:cs="Times New Roman"/>
+          <w:sz w:val="24"/>
+          <w:szCs w:val="24"/>
+        </w:rPr>
+      </w:pPr>
+    </w:p>
+    <w:p>
+      <w:pPr>
+        <w:rPr>
+          <w:rFonts w:ascii="Times New Roman" w:eastAsia="Times New Roman" w:hAnsi="Times New Roman" w:cs="Times New Roman"/>
+          <w:b/>
           <w:sz w:val="24"/>
           <w:szCs w:val="24"/>
         </w:rPr>
@@ -494,6 +1356,7 @@
     </w:p>
     <w:p>
       <w:r>
+        <w:lastRenderedPageBreak/>
         <w:t>FTC Report Number:</w:t>
       </w:r>
     </w:p>
@@ -941,7 +1804,6 @@
     <w:name w:val="Normal (Web)"/>
     <w:basedOn w:val="Normal"/>
     <w:uiPriority w:val="99"/>
-    <w:semiHidden/>
     <w:unhideWhenUsed/>
     <w:rsid w:val="00001EFA"/>
     <w:pPr>

</xml_diff>